<commit_message>
RL: PEC3 - finalizada
</commit_message>
<xml_diff>
--- a/2021-22/PrimerSemestre/Reinforcement/PEC3/marioubierna_pec3.docx
+++ b/2021-22/PrimerSemestre/Reinforcement/PEC3/marioubierna_pec3.docx
@@ -350,7 +350,7 @@
               <w:jc w:val="center"/>
               <w:outlineLvl w:val="0"/>
             </w:pPr>
-            <w:bookmarkStart w:id="1" w:name="_Toc93076271"/>
+            <w:bookmarkStart w:id="1" w:name="_Toc93234816"/>
             <w:r>
               <w:t>Índice de Contenido</w:t>
             </w:r>
@@ -422,7 +422,7 @@
             </w:rPr>
             <w:fldChar w:fldCharType="separate"/>
           </w:r>
-          <w:hyperlink w:anchor="_Toc93076271" w:history="1">
+          <w:hyperlink w:anchor="_Toc93234816" w:history="1">
             <w:r>
               <w:rPr>
                 <w:rStyle w:val="Hipervnculo"/>
@@ -449,7 +449,7 @@
                 <w:noProof/>
                 <w:webHidden/>
               </w:rPr>
-              <w:instrText xml:space="preserve"> PAGEREF _Toc93076271 \h </w:instrText>
+              <w:instrText xml:space="preserve"> PAGEREF _Toc93234816 \h </w:instrText>
             </w:r>
             <w:r>
               <w:rPr>
@@ -494,7 +494,7 @@
               <w:lang w:eastAsia="es-ES"/>
             </w:rPr>
           </w:pPr>
-          <w:hyperlink w:anchor="_Toc93076272" w:history="1">
+          <w:hyperlink w:anchor="_Toc93234817" w:history="1">
             <w:r>
               <w:rPr>
                 <w:rStyle w:val="Hipervnculo"/>
@@ -538,7 +538,7 @@
                 <w:noProof/>
                 <w:webHidden/>
               </w:rPr>
-              <w:instrText xml:space="preserve"> PAGEREF _Toc93076272 \h </w:instrText>
+              <w:instrText xml:space="preserve"> PAGEREF _Toc93234817 \h </w:instrText>
             </w:r>
             <w:r>
               <w:rPr>
@@ -583,7 +583,7 @@
               <w:lang w:eastAsia="es-ES"/>
             </w:rPr>
           </w:pPr>
-          <w:hyperlink w:anchor="_Toc93076273" w:history="1">
+          <w:hyperlink w:anchor="_Toc93234818" w:history="1">
             <w:r>
               <w:rPr>
                 <w:rStyle w:val="Hipervnculo"/>
@@ -627,7 +627,7 @@
                 <w:noProof/>
                 <w:webHidden/>
               </w:rPr>
-              <w:instrText xml:space="preserve"> PAGEREF _Toc93076273 \h </w:instrText>
+              <w:instrText xml:space="preserve"> PAGEREF _Toc93234818 \h </w:instrText>
             </w:r>
             <w:r>
               <w:rPr>
@@ -726,7 +726,7 @@
               <w:jc w:val="center"/>
               <w:outlineLvl w:val="0"/>
             </w:pPr>
-            <w:bookmarkStart w:id="2" w:name="_Toc93076272"/>
+            <w:bookmarkStart w:id="2" w:name="_Toc93234817"/>
             <w:r>
               <w:t>Resumen del estado del arte</w:t>
             </w:r>
@@ -740,114 +740,295 @@
       <w:pPr>
         <w:pStyle w:val="Ttulo4"/>
         <w:ind w:firstLine="0"/>
-        <w:rPr>
-          <w:lang w:val="en-US"/>
-        </w:rPr>
-      </w:pPr>
-      <w:r>
-        <w:rPr>
-          <w:lang w:val="en-US"/>
-        </w:rPr>
+      </w:pPr>
+      <w:r>
         <w:t>Referencia del artículo</w:t>
       </w:r>
     </w:p>
     <w:p>
       <w:r>
-        <w:rPr>
-          <w:lang w:val="en-US"/>
-        </w:rPr>
-        <w:t xml:space="preserve">El artículo seleccionado es </w:t>
-      </w:r>
-      <w:r>
-        <w:rPr>
-          <w:lang w:val="en-US"/>
-        </w:rPr>
-        <w:t>“</w:t>
-      </w:r>
+        <w:t>El artículo seleccionado es “</w:t>
+      </w:r>
+      <w:proofErr w:type="spellStart"/>
       <w:r>
         <w:rPr>
           <w:i/>
           <w:iCs/>
-          <w:lang w:val="en-US"/>
-        </w:rPr>
-        <w:t>Decision-Making Strategy on Highway for Autonomous Vehicles Using Deep Reinforcement Learning</w:t>
-      </w:r>
-      <w:r>
-        <w:rPr>
-          <w:lang w:val="en-US"/>
-        </w:rPr>
-        <w:t>”, cuyos autores son</w:t>
-      </w:r>
+        </w:rPr>
+        <w:t>Decision-Making</w:t>
+      </w:r>
+      <w:proofErr w:type="spellEnd"/>
       <w:r>
         <w:rPr>
           <w:i/>
           <w:iCs/>
-          <w:lang w:val="en-US"/>
-        </w:rPr>
-        <w:t xml:space="preserve"> Jiangdong Liao</w:t>
-      </w:r>
+        </w:rPr>
+        <w:t xml:space="preserve"> </w:t>
+      </w:r>
+      <w:proofErr w:type="spellStart"/>
       <w:r>
         <w:rPr>
           <w:i/>
           <w:iCs/>
-          <w:lang w:val="en-US"/>
-        </w:rPr>
-        <w:t>,</w:t>
-      </w:r>
+        </w:rPr>
+        <w:t>Strategy</w:t>
+      </w:r>
+      <w:proofErr w:type="spellEnd"/>
       <w:r>
         <w:rPr>
           <w:i/>
           <w:iCs/>
-          <w:lang w:val="en-US"/>
         </w:rPr>
         <w:t xml:space="preserve"> </w:t>
       </w:r>
+      <w:proofErr w:type="spellStart"/>
       <w:r>
         <w:rPr>
           <w:i/>
           <w:iCs/>
-          <w:lang w:val="en-US"/>
-        </w:rPr>
-        <w:t>Teng Liu</w:t>
-      </w:r>
+        </w:rPr>
+        <w:t>on</w:t>
+      </w:r>
+      <w:proofErr w:type="spellEnd"/>
       <w:r>
         <w:rPr>
           <w:i/>
           <w:iCs/>
-          <w:lang w:val="en-US"/>
-        </w:rPr>
-        <w:t>,</w:t>
-      </w:r>
+        </w:rPr>
+        <w:t xml:space="preserve"> </w:t>
+      </w:r>
+      <w:proofErr w:type="spellStart"/>
       <w:r>
         <w:rPr>
           <w:i/>
           <w:iCs/>
-          <w:lang w:val="en-US"/>
-        </w:rPr>
-        <w:t xml:space="preserve"> Xiaoling Tang, Xingyu Mu, Bing Huang </w:t>
-      </w:r>
-      <w:r>
-        <w:rPr>
-          <w:lang w:val="en-US"/>
-        </w:rPr>
-        <w:t xml:space="preserve">y </w:t>
-      </w:r>
+        </w:rPr>
+        <w:t>Highway</w:t>
+      </w:r>
+      <w:proofErr w:type="spellEnd"/>
       <w:r>
         <w:rPr>
           <w:i/>
           <w:iCs/>
-          <w:lang w:val="en-US"/>
-        </w:rPr>
-        <w:t>Dongpu Cao</w:t>
-      </w:r>
-      <w:r>
-        <w:rPr>
-          <w:lang w:val="en-US"/>
-        </w:rPr>
+        </w:rPr>
+        <w:t xml:space="preserve"> </w:t>
+      </w:r>
+      <w:proofErr w:type="spellStart"/>
+      <w:r>
+        <w:rPr>
+          <w:i/>
+          <w:iCs/>
+        </w:rPr>
+        <w:t>for</w:t>
+      </w:r>
+      <w:proofErr w:type="spellEnd"/>
+      <w:r>
+        <w:rPr>
+          <w:i/>
+          <w:iCs/>
+        </w:rPr>
+        <w:t xml:space="preserve"> </w:t>
+      </w:r>
+      <w:proofErr w:type="spellStart"/>
+      <w:r>
+        <w:rPr>
+          <w:i/>
+          <w:iCs/>
+        </w:rPr>
+        <w:t>Autonomous</w:t>
+      </w:r>
+      <w:proofErr w:type="spellEnd"/>
+      <w:r>
+        <w:rPr>
+          <w:i/>
+          <w:iCs/>
+        </w:rPr>
+        <w:t xml:space="preserve"> </w:t>
+      </w:r>
+      <w:proofErr w:type="spellStart"/>
+      <w:r>
+        <w:rPr>
+          <w:i/>
+          <w:iCs/>
+        </w:rPr>
+        <w:t>Vehicles</w:t>
+      </w:r>
+      <w:proofErr w:type="spellEnd"/>
+      <w:r>
+        <w:rPr>
+          <w:i/>
+          <w:iCs/>
+        </w:rPr>
+        <w:t xml:space="preserve"> </w:t>
+      </w:r>
+      <w:proofErr w:type="spellStart"/>
+      <w:r>
+        <w:rPr>
+          <w:i/>
+          <w:iCs/>
+        </w:rPr>
+        <w:t>Using</w:t>
+      </w:r>
+      <w:proofErr w:type="spellEnd"/>
+      <w:r>
+        <w:rPr>
+          <w:i/>
+          <w:iCs/>
+        </w:rPr>
+        <w:t xml:space="preserve"> Deep </w:t>
+      </w:r>
+      <w:proofErr w:type="spellStart"/>
+      <w:r>
+        <w:rPr>
+          <w:i/>
+          <w:iCs/>
+        </w:rPr>
+        <w:t>Reinforcement</w:t>
+      </w:r>
+      <w:proofErr w:type="spellEnd"/>
+      <w:r>
+        <w:rPr>
+          <w:i/>
+          <w:iCs/>
+        </w:rPr>
+        <w:t xml:space="preserve"> </w:t>
+      </w:r>
+      <w:proofErr w:type="spellStart"/>
+      <w:r>
+        <w:rPr>
+          <w:i/>
+          <w:iCs/>
+        </w:rPr>
+        <w:t>Learning</w:t>
+      </w:r>
+      <w:proofErr w:type="spellEnd"/>
+      <w:r>
+        <w:t>”, cuyos autores son</w:t>
+      </w:r>
+      <w:r>
+        <w:rPr>
+          <w:i/>
+          <w:iCs/>
+        </w:rPr>
+        <w:t xml:space="preserve"> </w:t>
+      </w:r>
+      <w:proofErr w:type="spellStart"/>
+      <w:r>
+        <w:rPr>
+          <w:i/>
+          <w:iCs/>
+        </w:rPr>
+        <w:t>Jiangdong</w:t>
+      </w:r>
+      <w:proofErr w:type="spellEnd"/>
+      <w:r>
+        <w:rPr>
+          <w:i/>
+          <w:iCs/>
+        </w:rPr>
+        <w:t xml:space="preserve"> </w:t>
+      </w:r>
+      <w:proofErr w:type="spellStart"/>
+      <w:r>
+        <w:rPr>
+          <w:i/>
+          <w:iCs/>
+        </w:rPr>
+        <w:t>Liao</w:t>
+      </w:r>
+      <w:proofErr w:type="spellEnd"/>
+      <w:r>
+        <w:rPr>
+          <w:i/>
+          <w:iCs/>
+        </w:rPr>
+        <w:t xml:space="preserve">, </w:t>
+      </w:r>
+      <w:r>
+        <w:rPr>
+          <w:i/>
+          <w:iCs/>
+        </w:rPr>
+        <w:t>Teng Liu</w:t>
+      </w:r>
+      <w:r>
+        <w:rPr>
+          <w:i/>
+          <w:iCs/>
+        </w:rPr>
+        <w:t>,</w:t>
+      </w:r>
+      <w:r>
+        <w:rPr>
+          <w:i/>
+          <w:iCs/>
+        </w:rPr>
+        <w:t xml:space="preserve"> </w:t>
+      </w:r>
+      <w:proofErr w:type="spellStart"/>
+      <w:r>
+        <w:rPr>
+          <w:i/>
+          <w:iCs/>
+        </w:rPr>
+        <w:t>Xiaoling</w:t>
+      </w:r>
+      <w:proofErr w:type="spellEnd"/>
+      <w:r>
+        <w:rPr>
+          <w:i/>
+          <w:iCs/>
+        </w:rPr>
+        <w:t xml:space="preserve"> Tang, </w:t>
+      </w:r>
+      <w:proofErr w:type="spellStart"/>
+      <w:r>
+        <w:rPr>
+          <w:i/>
+          <w:iCs/>
+        </w:rPr>
+        <w:t>Xingyu</w:t>
+      </w:r>
+      <w:proofErr w:type="spellEnd"/>
+      <w:r>
+        <w:rPr>
+          <w:i/>
+          <w:iCs/>
+        </w:rPr>
+        <w:t xml:space="preserve"> Mu, Bing Huang </w:t>
+      </w:r>
+      <w:r>
+        <w:t xml:space="preserve">y </w:t>
+      </w:r>
+      <w:proofErr w:type="spellStart"/>
+      <w:r>
+        <w:rPr>
+          <w:i/>
+          <w:iCs/>
+        </w:rPr>
+        <w:t>Dongpu</w:t>
+      </w:r>
+      <w:proofErr w:type="spellEnd"/>
+      <w:r>
+        <w:rPr>
+          <w:i/>
+          <w:iCs/>
+        </w:rPr>
+        <w:t xml:space="preserve"> Cao</w:t>
+      </w:r>
+      <w:r>
         <w:t xml:space="preserve">. </w:t>
       </w:r>
       <w:r>
-        <w:t xml:space="preserve">La fecha de publiación del artículo data del </w:t>
+        <w:t xml:space="preserve">La fecha de </w:t>
+      </w:r>
+      <w:proofErr w:type="spellStart"/>
+      <w:r>
+        <w:t>publiación</w:t>
+      </w:r>
+      <w:proofErr w:type="spellEnd"/>
+      <w:r>
+        <w:t xml:space="preserve"> del artículo data del </w:t>
       </w:r>
       <w:r>
         <w:t>9 de septiembre del 2020</w:t>
@@ -965,62 +1146,62 @@
     </w:p>
     <w:p>
       <w:r>
-        <w:t xml:space="preserve">Respecto al problema que se busca solventar, cabe destacar que hay proyectos similares tal y como se indican en el artículo, pero éstos no son del todo iguales. </w:t>
-      </w:r>
-    </w:p>
-    <w:p>
-      <w:r>
-        <w:t xml:space="preserve">Por ejemplo, </w:t>
-      </w:r>
-      <w:r>
-        <w:rPr>
-          <w:i/>
-          <w:iCs/>
-        </w:rPr>
-        <w:t>Kato</w:t>
-      </w:r>
-      <w:r>
-        <w:t xml:space="preserve"> realiza algo similar, pero en este caso usa el punto de vista como supervisión, mientras que en esta solución el aprendizaje es no supervisado.</w:t>
-      </w:r>
-      <w:r>
-        <w:t xml:space="preserve"> </w:t>
-      </w:r>
-      <w:r>
-        <w:rPr>
-          <w:i/>
-          <w:iCs/>
-        </w:rPr>
-        <w:t>HoloGAN</w:t>
-      </w:r>
-      <w:r>
-        <w:t xml:space="preserve"> al igual que la solución que se aborda usa imágenes pero no obtiene una reconstrucción </w:t>
+        <w:t>Respecto al problema que se busca solventar, cabe destacar que hay proyectos similares tal y como se indican en el artículo, pero éstos no son del todo iguales.</w:t>
+      </w:r>
+    </w:p>
+    <w:p>
+      <w:r>
+        <w:t>La diferencia radica que en proyectos anteriores se hacían uso de los métodos más comunes para el aprendizaje por refuerzo profundo</w:t>
+      </w:r>
+      <w:r>
+        <w:t xml:space="preserve"> (DQL)</w:t>
+      </w:r>
+      <w:r>
+        <w:t>, y esto es un problema ya que en situaciones en las que hay un espacio de estado</w:t>
+      </w:r>
+      <w:r>
+        <w:t>s</w:t>
+      </w:r>
+      <w:r>
+        <w:t xml:space="preserve"> grande y un espacio de acciones </w:t>
       </w:r>
       <w:r>
         <w:lastRenderedPageBreak/>
-        <w:t>en 3 dimensiones.</w:t>
-      </w:r>
-      <w:r>
-        <w:t xml:space="preserve"> </w:t>
-      </w:r>
-      <w:r>
-        <w:rPr>
-          <w:i/>
-          <w:iCs/>
-        </w:rPr>
-        <w:t>Henzler et al</w:t>
-      </w:r>
-      <w:r>
-        <w:t>, necesita que las imágenes estén sobre un fondo blanco, sin embargo en esta solución no es necesario.</w:t>
-      </w:r>
-    </w:p>
-    <w:p>
-      <w:r>
-        <w:t>Lo que se busca con esta solución es fusionar conceptos de diferentes proyectos, consiguiendo así unos mejores resultados. Para ello, se le proporciona al modelo un conjunto de imágenes, siendo la imagen la entrada al modelo y como salida obtenemos una descomposición de la forma en 3 dimensiones, el albedo, la iluminación y el punto de vista. Con esta descomposición se consigue reconstruir un modelo tridimensional a partir de una imagen bidimensional.</w:t>
-      </w:r>
-    </w:p>
-    <w:p>
-      <w:r>
-        <w:t xml:space="preserve">Como punto final destacar que, para que el modelo sea capaz de aprender sin supervisión se parte de una hipótesis, y ésta es que los objetos (imágenes) son simétricos, pero esto no es del todo cierto ya que en la naturaleza no existe una simetría al 100%, es por ello que se controla esta asimetría a partir de dos medidas, consiguiendo así un alto rendimiento del modelo. </w:t>
+        <w:t>continuo</w:t>
+      </w:r>
+      <w:r>
+        <w:t>, el caso de la conducción autónoma, los métodos “clásicos” no son capaces de tomar las mejores decisiones.</w:t>
+      </w:r>
+    </w:p>
+    <w:p>
+      <w:r>
+        <w:t xml:space="preserve">Lo que se busca con esta solución es </w:t>
+      </w:r>
+      <w:r>
+        <w:t>conseguir que el coche sea capaz de conducir de forma autónoma</w:t>
+      </w:r>
+      <w:r>
+        <w:t>, consiguiendo así unos mejores resultados</w:t>
+      </w:r>
+      <w:r>
+        <w:t xml:space="preserve"> que en proyectos anteriores</w:t>
+      </w:r>
+      <w:r>
+        <w:t xml:space="preserve">. Para ello, </w:t>
+      </w:r>
+      <w:r>
+        <w:t>lo que se hace es evaluar y estimar qué acción tomar dependiendo de los diferentes escenarios a lo que nos podemos enfrentar, ya sean más fáciles o más difíciles, y teniendo en cuenta que sea de la forma más eficiente; en otras palabras, el objetivo es obtener una política óptima para mejorar la toma de decisiones haciendo uso de agentes DDQN y DQN</w:t>
+      </w:r>
+      <w:r>
+        <w:t>, mientras que en proyectos anteriores se hacía uso del algoritmo DQL</w:t>
+      </w:r>
+      <w:r>
+        <w:t xml:space="preserve">. </w:t>
+      </w:r>
+    </w:p>
+    <w:p>
+      <w:r>
+        <w:t>En resumen, introduciendo DQN o DDQN permite que el problema de conducción autónoma se pueda resolver de forma óptima independientemente del espacio de estados.</w:t>
       </w:r>
     </w:p>
     <w:p>
@@ -1034,18 +1215,20 @@
     </w:p>
     <w:p>
       <w:r>
-        <w:t>Respecto a la comparación interna, se ha probado el modelo sin aprendizaje supervisado con el mismo modelo con aprendizaje supervisado, básicamente para así comparar la calidad de la reconstrucción que realiza el modelo</w:t>
-      </w:r>
-      <w:r>
-        <w:t>. Los resultado obtenidos son lógicamente que el modelo supervisado comete menos error, pero lo llamativo es ver cómo el modelo no supervisado se comporta mejor que modelos base (un modelo base lo que hace es predecir un mapa de profundidad uniforme y constante, el otro modelo base hace uso de un mapa de profundidad constante pero usando la media de todos los mapas de profundidad sobre el conjunto de test), al comportarse mejor el modelo no supervisado que estos modelos base podemos ver que realmente sí que aprende a reconstruir un modelo en 3 dimensiones a partir de 2 dimensiones.</w:t>
-      </w:r>
-    </w:p>
-    <w:p>
-      <w:r>
-        <w:t>En cuanto a comparaciones externas, entendiendo esto como las comparaciones con otros modelos, los resultados obtenidos según el artículo es que hay una mejora en la calidad de la reconstrucción respecto a otros</w:t>
-      </w:r>
-      <w:r>
-        <w:t>. En este caso no hay métricas pero sí podemos ver con ejemplos visuales dicha mejora.</w:t>
+        <w:t>Como bien se ha mencionado anteriormente, este artículo busca resolver la problemática de la conducción autónoma a partir de nuevos métodos de aprendizaje por refuerzo, más concretamente a partir de un agente DQN y DDQN.</w:t>
+      </w:r>
+    </w:p>
+    <w:p>
+      <w:r>
+        <w:t xml:space="preserve">Los resultados obtenidos son a partir de la ejecución de 2000 episodios para ambos agentes, en ese periodo el agente que consigue llegar a un mejor aprendizaje es el agente DDQN, éste obtiene mejores recompensas medias, llega a distancias más largas y alcanza una mayor velocidad que el agente DQN. </w:t>
+      </w:r>
+    </w:p>
+    <w:p>
+      <w:r>
+        <w:t xml:space="preserve">Estos resultados obtenidos eran los esperables, ya que al hacer uso de un agente DDQN en vez de un DQN estamos eliminando la sobreestimación de Q, gracias a que es la red principal la que elige </w:t>
+      </w:r>
+      <w:r>
+        <w:t>la acción con mayor Q y la red objetivo proporciona el valor Q para esa acción.</w:t>
       </w:r>
     </w:p>
     <w:p>
@@ -1058,30 +1241,7 @@
       </w:r>
     </w:p>
     <w:p>
-      <w:r>
-        <w:t>En este artículo se muestra un método que es capaz de generar un modelo en 3 dimensiones a partir de imágenes en 2 dimensiones. A la vista de los resultados obtenidos vemos que sí que es capaz de mejorar este método a los métodos anteriores, ofreciendo una reconstrucción de mayor calidad y que es sensible a cambios.</w:t>
-      </w:r>
-    </w:p>
-    <w:p>
-      <w:r>
-        <w:t>Por otro lado, no todos los puntos son positivos, por ejemplo el método explicado no funciona bien cuando las imágenes tienen una mala iluminación, cuando la pose es muy extrema (ya sea que es muy de perfil, o un ángulo no tan frontal)</w:t>
-      </w:r>
-      <w:r>
-        <w:t xml:space="preserve"> o cuando las texturas son muy oscuras.</w:t>
-      </w:r>
-    </w:p>
-    <w:p>
-      <w:r>
-        <w:lastRenderedPageBreak/>
-        <w:t>En resumen, aunque como toda técnica tiene sus ventajas e inconvenientes, podemos ver que son muchas más las ventajas que ofrece este método respecto a otros que inconvenientes.</w:t>
-      </w:r>
-    </w:p>
-    <w:p>
-      <w:pPr>
-        <w:rPr>
-          <w:i/>
-          <w:iCs/>
-        </w:rPr>
+      <w:pPr>
         <w:sectPr>
           <w:headerReference w:type="default" r:id="rId17"/>
           <w:pgSz w:w="11906" w:h="16838"/>
@@ -1091,6 +1251,9 @@
           <w:docGrid w:linePitch="360"/>
         </w:sectPr>
       </w:pPr>
+      <w:r>
+        <w:t>En este artículo se muestra el cómo se puede resolver el problema de conducción autónoma de forma eficiente y segura, haciendo uso de un gran espacio de estados. A la vista de los resultados obtenidos, concluyo el gran avance que está suponiendo las redes neuronales y nuevos algoritmos que aparecen en el campo de aprendizaje por refuerzo, permitiendo resolver problemas que a día de hoy eran impensables.</w:t>
+      </w:r>
     </w:p>
     <w:p/>
     <w:p/>
@@ -1118,7 +1281,7 @@
               <w:jc w:val="center"/>
               <w:outlineLvl w:val="0"/>
             </w:pPr>
-            <w:bookmarkStart w:id="3" w:name="_Toc93076273"/>
+            <w:bookmarkStart w:id="3" w:name="_Toc93234818"/>
             <w:r>
               <w:t>Bibliografía</w:t>
             </w:r>
@@ -3010,6 +3173,7 @@
   <w:style w:type="character" w:default="1" w:styleId="Fuentedeprrafopredeter">
     <w:name w:val="Default Paragraph Font"/>
     <w:uiPriority w:val="1"/>
+    <w:semiHidden/>
     <w:unhideWhenUsed/>
   </w:style>
   <w:style w:type="table" w:default="1" w:styleId="Tablanormal">

</xml_diff>